<commit_message>
Working on ISSUE #81. No está terminado. Se me acabó el tiempo.
</commit_message>
<xml_diff>
--- a/CovalcoWebApi/flywaydb tutorial.docx
+++ b/CovalcoWebApi/flywaydb tutorial.docx
@@ -747,30 +747,167 @@
     </w:p>
     <w:p>
       <w:pPr>
-        <w:rPr>
-          <w:rFonts w:ascii="Helvetica" w:hAnsi="Helvetica" w:cs="Helvetica"/>
-          <w:color w:val="000000"/>
-          <w:shd w:val="clear" w:color="auto" w:fill="FFFFFF"/>
-        </w:rPr>
-      </w:pPr>
-      <w:r>
-        <w:t>Flyway.url=</w:t>
-      </w:r>
-      <w:r>
-        <w:rPr>
-          <w:rFonts w:ascii="Helvetica" w:hAnsi="Helvetica" w:cs="Helvetica"/>
-          <w:color w:val="000000"/>
-          <w:shd w:val="clear" w:color="auto" w:fill="FFFFFF"/>
-        </w:rPr>
-        <w:t>jdbc:jtds:sqlserver://localhost:1433/</w:t>
-      </w:r>
-      <w:r>
-        <w:rPr>
-          <w:rFonts w:ascii="Helvetica" w:hAnsi="Helvetica" w:cs="Helvetica"/>
-          <w:color w:val="000000"/>
-          <w:shd w:val="clear" w:color="auto" w:fill="FFFFFF"/>
+        <w:pBdr>
+          <w:top w:val="single" w:sz="6" w:space="7" w:color="CCCCCC"/>
+          <w:left w:val="single" w:sz="6" w:space="7" w:color="CCCCCC"/>
+          <w:bottom w:val="single" w:sz="6" w:space="7" w:color="CCCCCC"/>
+          <w:right w:val="single" w:sz="6" w:space="7" w:color="CCCCCC"/>
+        </w:pBdr>
+        <w:shd w:val="clear" w:color="auto" w:fill="F8F8F8"/>
+        <w:tabs>
+          <w:tab w:val="left" w:pos="916"/>
+          <w:tab w:val="left" w:pos="1832"/>
+          <w:tab w:val="left" w:pos="2748"/>
+          <w:tab w:val="left" w:pos="3664"/>
+          <w:tab w:val="left" w:pos="4580"/>
+          <w:tab w:val="left" w:pos="5496"/>
+          <w:tab w:val="left" w:pos="6412"/>
+          <w:tab w:val="left" w:pos="7328"/>
+          <w:tab w:val="left" w:pos="8244"/>
+          <w:tab w:val="left" w:pos="9160"/>
+          <w:tab w:val="left" w:pos="10076"/>
+          <w:tab w:val="left" w:pos="10992"/>
+          <w:tab w:val="left" w:pos="11908"/>
+          <w:tab w:val="left" w:pos="12824"/>
+          <w:tab w:val="left" w:pos="13740"/>
+          <w:tab w:val="left" w:pos="14656"/>
+        </w:tabs>
+        <w:wordWrap w:val="0"/>
+        <w:spacing w:after="150" w:line="240" w:lineRule="auto"/>
+        <w:rPr>
+          <w:rFonts w:ascii="Consolas" w:eastAsia="Times New Roman" w:hAnsi="Consolas" w:cs="Courier New"/>
+          <w:color w:val="333333"/>
+          <w:sz w:val="20"/>
+          <w:szCs w:val="20"/>
+        </w:rPr>
+      </w:pPr>
+      <w:r>
+        <w:rPr>
+          <w:rFonts w:ascii="Consolas" w:eastAsia="Times New Roman" w:hAnsi="Consolas" w:cs="Courier New"/>
+          <w:color w:val="333333"/>
+          <w:sz w:val="20"/>
+          <w:szCs w:val="20"/>
+        </w:rPr>
+        <w:t>flyway.url=</w:t>
+      </w:r>
+      <w:r>
+        <w:rPr>
+          <w:rFonts w:ascii="Consolas" w:eastAsia="Times New Roman" w:hAnsi="Consolas" w:cs="Courier New"/>
+          <w:color w:val="BA2121"/>
+          <w:sz w:val="20"/>
+          <w:szCs w:val="20"/>
+        </w:rPr>
+        <w:t>jdbc:h2:file:./</w:t>
+      </w:r>
+      <w:r>
+        <w:rPr>
+          <w:rFonts w:ascii="Consolas" w:eastAsia="Times New Roman" w:hAnsi="Consolas" w:cs="Courier New"/>
+          <w:color w:val="BA2121"/>
+          <w:sz w:val="20"/>
+          <w:szCs w:val="20"/>
         </w:rPr>
         <w:t>Covalco</w:t>
+      </w:r>
+    </w:p>
+    <w:p>
+      <w:pPr>
+        <w:pBdr>
+          <w:top w:val="single" w:sz="6" w:space="7" w:color="CCCCCC"/>
+          <w:left w:val="single" w:sz="6" w:space="7" w:color="CCCCCC"/>
+          <w:bottom w:val="single" w:sz="6" w:space="7" w:color="CCCCCC"/>
+          <w:right w:val="single" w:sz="6" w:space="7" w:color="CCCCCC"/>
+        </w:pBdr>
+        <w:shd w:val="clear" w:color="auto" w:fill="F8F8F8"/>
+        <w:tabs>
+          <w:tab w:val="left" w:pos="916"/>
+          <w:tab w:val="left" w:pos="1832"/>
+          <w:tab w:val="left" w:pos="2748"/>
+          <w:tab w:val="left" w:pos="3664"/>
+          <w:tab w:val="left" w:pos="4580"/>
+          <w:tab w:val="left" w:pos="5496"/>
+          <w:tab w:val="left" w:pos="6412"/>
+          <w:tab w:val="left" w:pos="7328"/>
+          <w:tab w:val="left" w:pos="8244"/>
+          <w:tab w:val="left" w:pos="9160"/>
+          <w:tab w:val="left" w:pos="10076"/>
+          <w:tab w:val="left" w:pos="10992"/>
+          <w:tab w:val="left" w:pos="11908"/>
+          <w:tab w:val="left" w:pos="12824"/>
+          <w:tab w:val="left" w:pos="13740"/>
+          <w:tab w:val="left" w:pos="14656"/>
+        </w:tabs>
+        <w:wordWrap w:val="0"/>
+        <w:spacing w:after="150" w:line="240" w:lineRule="auto"/>
+        <w:rPr>
+          <w:rFonts w:ascii="Consolas" w:eastAsia="Times New Roman" w:hAnsi="Consolas" w:cs="Courier New"/>
+          <w:color w:val="333333"/>
+          <w:sz w:val="20"/>
+          <w:szCs w:val="20"/>
+        </w:rPr>
+      </w:pPr>
+      <w:r>
+        <w:rPr>
+          <w:rFonts w:ascii="Consolas" w:eastAsia="Times New Roman" w:hAnsi="Consolas" w:cs="Courier New"/>
+          <w:color w:val="333333"/>
+          <w:sz w:val="20"/>
+          <w:szCs w:val="20"/>
+        </w:rPr>
+        <w:t>flyway.user=</w:t>
+      </w:r>
+      <w:r>
+        <w:rPr>
+          <w:rFonts w:ascii="Consolas" w:eastAsia="Times New Roman" w:hAnsi="Consolas" w:cs="Courier New"/>
+          <w:color w:val="BA2121"/>
+          <w:sz w:val="20"/>
+          <w:szCs w:val="20"/>
+        </w:rPr>
+        <w:t>SA</w:t>
+      </w:r>
+    </w:p>
+    <w:p>
+      <w:pPr>
+        <w:pBdr>
+          <w:top w:val="single" w:sz="6" w:space="7" w:color="CCCCCC"/>
+          <w:left w:val="single" w:sz="6" w:space="7" w:color="CCCCCC"/>
+          <w:bottom w:val="single" w:sz="6" w:space="7" w:color="CCCCCC"/>
+          <w:right w:val="single" w:sz="6" w:space="7" w:color="CCCCCC"/>
+        </w:pBdr>
+        <w:shd w:val="clear" w:color="auto" w:fill="F8F8F8"/>
+        <w:tabs>
+          <w:tab w:val="left" w:pos="916"/>
+          <w:tab w:val="left" w:pos="1832"/>
+          <w:tab w:val="left" w:pos="2748"/>
+          <w:tab w:val="left" w:pos="3664"/>
+          <w:tab w:val="left" w:pos="4580"/>
+          <w:tab w:val="left" w:pos="5496"/>
+          <w:tab w:val="left" w:pos="6412"/>
+          <w:tab w:val="left" w:pos="7328"/>
+          <w:tab w:val="left" w:pos="8244"/>
+          <w:tab w:val="left" w:pos="9160"/>
+          <w:tab w:val="left" w:pos="10076"/>
+          <w:tab w:val="left" w:pos="10992"/>
+          <w:tab w:val="left" w:pos="11908"/>
+          <w:tab w:val="left" w:pos="12824"/>
+          <w:tab w:val="left" w:pos="13740"/>
+          <w:tab w:val="left" w:pos="14656"/>
+        </w:tabs>
+        <w:wordWrap w:val="0"/>
+        <w:spacing w:after="150" w:line="240" w:lineRule="auto"/>
+        <w:rPr>
+          <w:rFonts w:ascii="Consolas" w:eastAsia="Times New Roman" w:hAnsi="Consolas" w:cs="Courier New"/>
+          <w:color w:val="333333"/>
+          <w:sz w:val="20"/>
+          <w:szCs w:val="20"/>
+        </w:rPr>
+      </w:pPr>
+      <w:r>
+        <w:rPr>
+          <w:rFonts w:ascii="Consolas" w:eastAsia="Times New Roman" w:hAnsi="Consolas" w:cs="Courier New"/>
+          <w:color w:val="333333"/>
+          <w:sz w:val="20"/>
+          <w:szCs w:val="20"/>
+        </w:rPr>
+        <w:t>flyway.password=</w:t>
       </w:r>
     </w:p>
     <w:p>
@@ -789,7 +926,7 @@
           <w:shd w:val="clear" w:color="auto" w:fill="FFFFFF"/>
           <w:lang w:val="es-ES"/>
         </w:rPr>
-        <w:t>El último nombre, es donde va el nombre de nuestra BBDD.</w:t>
+        <w:t>Al final de flyway.url</w:t>
       </w:r>
       <w:r>
         <w:rPr>
@@ -798,6 +935,15 @@
           <w:shd w:val="clear" w:color="auto" w:fill="FFFFFF"/>
           <w:lang w:val="es-ES"/>
         </w:rPr>
+        <w:t>, es donde va el nombre de nuestra BBDD.</w:t>
+      </w:r>
+      <w:r>
+        <w:rPr>
+          <w:rFonts w:ascii="Helvetica" w:hAnsi="Helvetica" w:cs="Helvetica"/>
+          <w:color w:val="FF0000"/>
+          <w:shd w:val="clear" w:color="auto" w:fill="FFFFFF"/>
+          <w:lang w:val="es-ES"/>
+        </w:rPr>
         <w:t xml:space="preserve"> En este caso Covalco</w:t>
       </w:r>
     </w:p>
@@ -807,10 +953,10 @@
           <w:noProof/>
         </w:rPr>
         <w:drawing>
-          <wp:inline distT="0" distB="0" distL="0" distR="0" wp14:anchorId="4A0F8653" wp14:editId="2A7A1609">
-            <wp:extent cx="3978729" cy="1289261"/>
-            <wp:effectExtent l="0" t="0" r="3175" b="6350"/>
-            <wp:docPr id="8" name="Picture 8"/>
+          <wp:inline distT="0" distB="0" distL="0" distR="0" wp14:anchorId="013F559C" wp14:editId="0ED2120F">
+            <wp:extent cx="3159725" cy="1191986"/>
+            <wp:effectExtent l="0" t="0" r="3175" b="8255"/>
+            <wp:docPr id="6" name="Picture 6"/>
             <wp:cNvGraphicFramePr>
               <a:graphicFrameLocks xmlns:a="http://schemas.openxmlformats.org/drawingml/2006/main" noChangeAspect="1"/>
             </wp:cNvGraphicFramePr>
@@ -830,7 +976,7 @@
                   <pic:spPr>
                     <a:xfrm>
                       <a:off x="0" y="0"/>
-                      <a:ext cx="3992788" cy="1293817"/>
+                      <a:ext cx="3167121" cy="1194776"/>
                     </a:xfrm>
                     <a:prstGeom prst="rect">
                       <a:avLst/>
@@ -843,8 +989,6 @@
         </w:drawing>
       </w:r>
     </w:p>
-    <w:p/>
-    <w:p/>
     <w:p>
       <w:pPr>
         <w:rPr>
@@ -856,7 +1000,20 @@
           <w:lang w:val="es-ES"/>
         </w:rPr>
         <w:lastRenderedPageBreak/>
-        <w:t xml:space="preserve">Al final me da este error en consola. </w:t>
+        <w:t>Ahora para confirmer que funciona, abriremos un cmd, e iremos a la ruta donde tenemos flyway y ejecuteremos el siguiente commando:</w:t>
+      </w:r>
+    </w:p>
+    <w:p>
+      <w:pPr>
+        <w:rPr>
+          <w:lang w:val="es-ES"/>
+        </w:rPr>
+      </w:pPr>
+      <w:r>
+        <w:rPr>
+          <w:lang w:val="es-ES"/>
+        </w:rPr>
+        <w:t>Flyway info</w:t>
       </w:r>
     </w:p>
     <w:p>
@@ -870,10 +1027,10 @@
           <w:noProof/>
         </w:rPr>
         <w:drawing>
-          <wp:inline distT="0" distB="0" distL="0" distR="0" wp14:anchorId="4E185C6E" wp14:editId="179ED8A8">
-            <wp:extent cx="5943600" cy="1899285"/>
-            <wp:effectExtent l="0" t="0" r="0" b="5715"/>
-            <wp:docPr id="4" name="Picture 4"/>
+          <wp:inline distT="0" distB="0" distL="0" distR="0" wp14:anchorId="79416466" wp14:editId="5928D015">
+            <wp:extent cx="4090833" cy="1872343"/>
+            <wp:effectExtent l="0" t="0" r="5080" b="0"/>
+            <wp:docPr id="15" name="Picture 15"/>
             <wp:cNvGraphicFramePr>
               <a:graphicFrameLocks xmlns:a="http://schemas.openxmlformats.org/drawingml/2006/main" noChangeAspect="1"/>
             </wp:cNvGraphicFramePr>
@@ -893,7 +1050,7 @@
                   <pic:spPr>
                     <a:xfrm>
                       <a:off x="0" y="0"/>
-                      <a:ext cx="5943600" cy="1899285"/>
+                      <a:ext cx="4107039" cy="1879760"/>
                     </a:xfrm>
                     <a:prstGeom prst="rect">
                       <a:avLst/>
@@ -912,17 +1069,377 @@
           <w:lang w:val="es-ES"/>
         </w:rPr>
       </w:pPr>
-      <w:r>
-        <w:rPr>
-          <w:lang w:val="es-ES"/>
-        </w:rPr>
-        <w:t>Me pide un user y un password, y no se cual debo poner. He intentado añadir a la DB de Covalco un user, pero me da error también como que no tengo permiso:</w:t>
-      </w:r>
-    </w:p>
-    <w:p>
-      <w:pPr>
-        <w:rPr>
-          <w:noProof/>
+    </w:p>
+    <w:p>
+      <w:pPr>
+        <w:rPr>
+          <w:noProof/>
+          <w:lang w:val="es-ES"/>
+        </w:rPr>
+      </w:pPr>
+      <w:r>
+        <w:rPr>
+          <w:noProof/>
+          <w:lang w:val="es-ES"/>
+        </w:rPr>
+        <w:t>Ahora crearemos nuestra primera migración. E</w:t>
+      </w:r>
+      <w:r>
+        <w:rPr>
+          <w:noProof/>
+          <w:lang w:val="es-ES"/>
+        </w:rPr>
+        <w:t xml:space="preserve">n la carpeta </w:t>
+      </w:r>
+      <w:r>
+        <w:rPr>
+          <w:noProof/>
+          <w:lang w:val="es-ES"/>
+        </w:rPr>
+        <w:t>C:\flyway-5.1.4\sql</w:t>
+      </w:r>
+      <w:r>
+        <w:rPr>
+          <w:noProof/>
+          <w:lang w:val="es-ES"/>
+        </w:rPr>
+        <w:t xml:space="preserve">, creamos un archivo llamado </w:t>
+      </w:r>
+      <w:r>
+        <w:rPr>
+          <w:rFonts w:ascii="Consolas" w:hAnsi="Consolas"/>
+          <w:color w:val="C7254E"/>
+          <w:sz w:val="19"/>
+          <w:szCs w:val="19"/>
+          <w:shd w:val="clear" w:color="auto" w:fill="F9F2F4"/>
+          <w:lang w:val="es-ES"/>
+        </w:rPr>
+        <w:t>V1__Create_person_table.sql</w:t>
+      </w:r>
+      <w:r>
+        <w:rPr>
+          <w:noProof/>
+          <w:lang w:val="es-ES"/>
+        </w:rPr>
+        <w:t xml:space="preserve"> con la siguiente query:</w:t>
+      </w:r>
+    </w:p>
+    <w:p>
+      <w:pPr>
+        <w:pStyle w:val="HTMLPreformatted"/>
+        <w:pBdr>
+          <w:top w:val="single" w:sz="6" w:space="7" w:color="CCCCCC"/>
+          <w:left w:val="single" w:sz="6" w:space="7" w:color="CCCCCC"/>
+          <w:bottom w:val="single" w:sz="6" w:space="7" w:color="CCCCCC"/>
+          <w:right w:val="single" w:sz="6" w:space="7" w:color="CCCCCC"/>
+        </w:pBdr>
+        <w:shd w:val="clear" w:color="auto" w:fill="F8F8F8"/>
+        <w:wordWrap w:val="0"/>
+        <w:spacing w:after="150"/>
+        <w:rPr>
+          <w:rStyle w:val="HTMLCode"/>
+          <w:rFonts w:ascii="Consolas" w:hAnsi="Consolas"/>
+          <w:color w:val="333333"/>
+        </w:rPr>
+      </w:pPr>
+      <w:r>
+        <w:rPr>
+          <w:rStyle w:val="k"/>
+          <w:rFonts w:ascii="Consolas" w:hAnsi="Consolas"/>
+          <w:b/>
+          <w:bCs/>
+          <w:color w:val="008000"/>
+        </w:rPr>
+        <w:t>create</w:t>
+      </w:r>
+      <w:r>
+        <w:rPr>
+          <w:rStyle w:val="HTMLCode"/>
+          <w:rFonts w:ascii="Consolas" w:hAnsi="Consolas"/>
+          <w:color w:val="333333"/>
+        </w:rPr>
+        <w:t xml:space="preserve"> </w:t>
+      </w:r>
+      <w:r>
+        <w:rPr>
+          <w:rStyle w:val="k"/>
+          <w:rFonts w:ascii="Consolas" w:hAnsi="Consolas"/>
+          <w:b/>
+          <w:bCs/>
+          <w:color w:val="008000"/>
+        </w:rPr>
+        <w:t>table</w:t>
+      </w:r>
+      <w:r>
+        <w:rPr>
+          <w:rStyle w:val="HTMLCode"/>
+          <w:rFonts w:ascii="Consolas" w:hAnsi="Consolas"/>
+          <w:color w:val="333333"/>
+        </w:rPr>
+        <w:t xml:space="preserve"> </w:t>
+      </w:r>
+      <w:r>
+        <w:rPr>
+          <w:rStyle w:val="n"/>
+          <w:rFonts w:ascii="Consolas" w:hAnsi="Consolas"/>
+          <w:color w:val="333333"/>
+        </w:rPr>
+        <w:t>PERSON</w:t>
+      </w:r>
+      <w:r>
+        <w:rPr>
+          <w:rStyle w:val="HTMLCode"/>
+          <w:rFonts w:ascii="Consolas" w:hAnsi="Consolas"/>
+          <w:color w:val="333333"/>
+        </w:rPr>
+        <w:t xml:space="preserve"> </w:t>
+      </w:r>
+      <w:r>
+        <w:rPr>
+          <w:rStyle w:val="p"/>
+          <w:rFonts w:ascii="Consolas" w:hAnsi="Consolas"/>
+          <w:color w:val="333333"/>
+        </w:rPr>
+        <w:t>(</w:t>
+      </w:r>
+    </w:p>
+    <w:p>
+      <w:pPr>
+        <w:pStyle w:val="HTMLPreformatted"/>
+        <w:pBdr>
+          <w:top w:val="single" w:sz="6" w:space="7" w:color="CCCCCC"/>
+          <w:left w:val="single" w:sz="6" w:space="7" w:color="CCCCCC"/>
+          <w:bottom w:val="single" w:sz="6" w:space="7" w:color="CCCCCC"/>
+          <w:right w:val="single" w:sz="6" w:space="7" w:color="CCCCCC"/>
+        </w:pBdr>
+        <w:shd w:val="clear" w:color="auto" w:fill="F8F8F8"/>
+        <w:wordWrap w:val="0"/>
+        <w:spacing w:after="150"/>
+        <w:rPr>
+          <w:rStyle w:val="HTMLCode"/>
+          <w:rFonts w:ascii="Consolas" w:hAnsi="Consolas"/>
+          <w:color w:val="333333"/>
+        </w:rPr>
+      </w:pPr>
+      <w:r>
+        <w:rPr>
+          <w:rStyle w:val="HTMLCode"/>
+          <w:rFonts w:ascii="Consolas" w:hAnsi="Consolas"/>
+          <w:color w:val="333333"/>
+        </w:rPr>
+        <w:t xml:space="preserve">    </w:t>
+      </w:r>
+      <w:r>
+        <w:rPr>
+          <w:rStyle w:val="n"/>
+          <w:rFonts w:ascii="Consolas" w:hAnsi="Consolas"/>
+          <w:color w:val="333333"/>
+        </w:rPr>
+        <w:t>ID</w:t>
+      </w:r>
+      <w:r>
+        <w:rPr>
+          <w:rStyle w:val="HTMLCode"/>
+          <w:rFonts w:ascii="Consolas" w:hAnsi="Consolas"/>
+          <w:color w:val="333333"/>
+        </w:rPr>
+        <w:t xml:space="preserve"> </w:t>
+      </w:r>
+      <w:r>
+        <w:rPr>
+          <w:rStyle w:val="n"/>
+          <w:rFonts w:ascii="Consolas" w:hAnsi="Consolas"/>
+          <w:color w:val="333333"/>
+        </w:rPr>
+        <w:t>int</w:t>
+      </w:r>
+      <w:r>
+        <w:rPr>
+          <w:rStyle w:val="HTMLCode"/>
+          <w:rFonts w:ascii="Consolas" w:hAnsi="Consolas"/>
+          <w:color w:val="333333"/>
+        </w:rPr>
+        <w:t xml:space="preserve"> </w:t>
+      </w:r>
+      <w:r>
+        <w:rPr>
+          <w:rStyle w:val="k"/>
+          <w:rFonts w:ascii="Consolas" w:hAnsi="Consolas"/>
+          <w:b/>
+          <w:bCs/>
+          <w:color w:val="008000"/>
+        </w:rPr>
+        <w:t>not</w:t>
+      </w:r>
+      <w:r>
+        <w:rPr>
+          <w:rStyle w:val="HTMLCode"/>
+          <w:rFonts w:ascii="Consolas" w:hAnsi="Consolas"/>
+          <w:color w:val="333333"/>
+        </w:rPr>
+        <w:t xml:space="preserve"> </w:t>
+      </w:r>
+      <w:r>
+        <w:rPr>
+          <w:rStyle w:val="k"/>
+          <w:rFonts w:ascii="Consolas" w:hAnsi="Consolas"/>
+          <w:b/>
+          <w:bCs/>
+          <w:color w:val="008000"/>
+        </w:rPr>
+        <w:t>null</w:t>
+      </w:r>
+      <w:r>
+        <w:rPr>
+          <w:rStyle w:val="p"/>
+          <w:rFonts w:ascii="Consolas" w:hAnsi="Consolas"/>
+          <w:color w:val="333333"/>
+        </w:rPr>
+        <w:t>,</w:t>
+      </w:r>
+    </w:p>
+    <w:p>
+      <w:pPr>
+        <w:pStyle w:val="HTMLPreformatted"/>
+        <w:pBdr>
+          <w:top w:val="single" w:sz="6" w:space="7" w:color="CCCCCC"/>
+          <w:left w:val="single" w:sz="6" w:space="7" w:color="CCCCCC"/>
+          <w:bottom w:val="single" w:sz="6" w:space="7" w:color="CCCCCC"/>
+          <w:right w:val="single" w:sz="6" w:space="7" w:color="CCCCCC"/>
+        </w:pBdr>
+        <w:shd w:val="clear" w:color="auto" w:fill="F8F8F8"/>
+        <w:wordWrap w:val="0"/>
+        <w:spacing w:after="150"/>
+        <w:rPr>
+          <w:rStyle w:val="HTMLCode"/>
+          <w:rFonts w:ascii="Consolas" w:hAnsi="Consolas"/>
+          <w:color w:val="333333"/>
+        </w:rPr>
+      </w:pPr>
+      <w:r>
+        <w:rPr>
+          <w:rStyle w:val="HTMLCode"/>
+          <w:rFonts w:ascii="Consolas" w:hAnsi="Consolas"/>
+          <w:color w:val="333333"/>
+        </w:rPr>
+        <w:t xml:space="preserve">    </w:t>
+      </w:r>
+      <w:r>
+        <w:rPr>
+          <w:rStyle w:val="n"/>
+          <w:rFonts w:ascii="Consolas" w:hAnsi="Consolas"/>
+          <w:color w:val="333333"/>
+        </w:rPr>
+        <w:t>NAME</w:t>
+      </w:r>
+      <w:r>
+        <w:rPr>
+          <w:rStyle w:val="HTMLCode"/>
+          <w:rFonts w:ascii="Consolas" w:hAnsi="Consolas"/>
+          <w:color w:val="333333"/>
+        </w:rPr>
+        <w:t xml:space="preserve"> </w:t>
+      </w:r>
+      <w:r>
+        <w:rPr>
+          <w:rStyle w:val="n"/>
+          <w:rFonts w:ascii="Consolas" w:hAnsi="Consolas"/>
+          <w:color w:val="333333"/>
+        </w:rPr>
+        <w:t>varchar</w:t>
+      </w:r>
+      <w:r>
+        <w:rPr>
+          <w:rStyle w:val="p"/>
+          <w:rFonts w:ascii="Consolas" w:hAnsi="Consolas"/>
+          <w:color w:val="333333"/>
+        </w:rPr>
+        <w:t>(</w:t>
+      </w:r>
+      <w:r>
+        <w:rPr>
+          <w:rStyle w:val="mi"/>
+          <w:rFonts w:ascii="Consolas" w:hAnsi="Consolas"/>
+          <w:color w:val="666666"/>
+        </w:rPr>
+        <w:t>100</w:t>
+      </w:r>
+      <w:r>
+        <w:rPr>
+          <w:rStyle w:val="p"/>
+          <w:rFonts w:ascii="Consolas" w:hAnsi="Consolas"/>
+          <w:color w:val="333333"/>
+        </w:rPr>
+        <w:t>)</w:t>
+      </w:r>
+      <w:r>
+        <w:rPr>
+          <w:rStyle w:val="HTMLCode"/>
+          <w:rFonts w:ascii="Consolas" w:hAnsi="Consolas"/>
+          <w:color w:val="333333"/>
+        </w:rPr>
+        <w:t xml:space="preserve"> </w:t>
+      </w:r>
+      <w:r>
+        <w:rPr>
+          <w:rStyle w:val="k"/>
+          <w:rFonts w:ascii="Consolas" w:hAnsi="Consolas"/>
+          <w:b/>
+          <w:bCs/>
+          <w:color w:val="008000"/>
+        </w:rPr>
+        <w:t>not</w:t>
+      </w:r>
+      <w:r>
+        <w:rPr>
+          <w:rStyle w:val="HTMLCode"/>
+          <w:rFonts w:ascii="Consolas" w:hAnsi="Consolas"/>
+          <w:color w:val="333333"/>
+        </w:rPr>
+        <w:t xml:space="preserve"> </w:t>
+      </w:r>
+      <w:r>
+        <w:rPr>
+          <w:rStyle w:val="k"/>
+          <w:rFonts w:ascii="Consolas" w:hAnsi="Consolas"/>
+          <w:b/>
+          <w:bCs/>
+          <w:color w:val="008000"/>
+        </w:rPr>
+        <w:t>null</w:t>
+      </w:r>
+    </w:p>
+    <w:p>
+      <w:pPr>
+        <w:pStyle w:val="HTMLPreformatted"/>
+        <w:pBdr>
+          <w:top w:val="single" w:sz="6" w:space="7" w:color="CCCCCC"/>
+          <w:left w:val="single" w:sz="6" w:space="7" w:color="CCCCCC"/>
+          <w:bottom w:val="single" w:sz="6" w:space="7" w:color="CCCCCC"/>
+          <w:right w:val="single" w:sz="6" w:space="7" w:color="CCCCCC"/>
+        </w:pBdr>
+        <w:shd w:val="clear" w:color="auto" w:fill="F8F8F8"/>
+        <w:wordWrap w:val="0"/>
+        <w:spacing w:after="150"/>
+        <w:rPr>
+          <w:rFonts w:ascii="Consolas" w:hAnsi="Consolas"/>
+          <w:color w:val="333333"/>
+        </w:rPr>
+      </w:pPr>
+      <w:r>
+        <w:rPr>
+          <w:rStyle w:val="p"/>
+          <w:rFonts w:ascii="Consolas" w:hAnsi="Consolas"/>
+          <w:color w:val="333333"/>
+        </w:rPr>
+        <w:t>);</w:t>
+      </w:r>
+    </w:p>
+    <w:p>
+      <w:pPr>
+        <w:rPr>
+          <w:noProof/>
+          <w:lang w:val="es-ES"/>
         </w:rPr>
       </w:pPr>
       <w:r>
@@ -930,10 +1447,10 @@
           <w:noProof/>
         </w:rPr>
         <w:drawing>
-          <wp:inline distT="0" distB="0" distL="0" distR="0" wp14:anchorId="7CD0D0D7" wp14:editId="71E8C0F6">
-            <wp:extent cx="5943600" cy="2465705"/>
-            <wp:effectExtent l="0" t="0" r="0" b="0"/>
-            <wp:docPr id="5" name="Picture 5"/>
+          <wp:inline distT="0" distB="0" distL="0" distR="0" wp14:anchorId="20E55570" wp14:editId="56C96A4D">
+            <wp:extent cx="2710543" cy="1001722"/>
+            <wp:effectExtent l="0" t="0" r="0" b="8255"/>
+            <wp:docPr id="16" name="Picture 16"/>
             <wp:cNvGraphicFramePr>
               <a:graphicFrameLocks xmlns:a="http://schemas.openxmlformats.org/drawingml/2006/main" noChangeAspect="1"/>
             </wp:cNvGraphicFramePr>
@@ -953,7 +1470,7 @@
                   <pic:spPr>
                     <a:xfrm>
                       <a:off x="0" y="0"/>
-                      <a:ext cx="5943600" cy="2465705"/>
+                      <a:ext cx="2726183" cy="1007502"/>
                     </a:xfrm>
                     <a:prstGeom prst="rect">
                       <a:avLst/>
@@ -969,14 +1486,869 @@
     <w:p>
       <w:pPr>
         <w:rPr>
-          <w:lang w:val="es-ES"/>
-        </w:rPr>
-      </w:pPr>
-      <w:r>
-        <w:rPr>
-          <w:lang w:val="es-ES"/>
-        </w:rPr>
-        <w:t>Y no he podido continuar.</w:t>
+          <w:noProof/>
+          <w:lang w:val="es-ES"/>
+        </w:rPr>
+      </w:pPr>
+      <w:r>
+        <w:rPr>
+          <w:noProof/>
+          <w:lang w:val="es-ES"/>
+        </w:rPr>
+        <w:t>Hacemos el siguiente comando para realizar nuestra primera migración:</w:t>
+      </w:r>
+    </w:p>
+    <w:p>
+      <w:pPr>
+        <w:rPr>
+          <w:noProof/>
+          <w:lang w:val="es-ES"/>
+        </w:rPr>
+      </w:pPr>
+      <w:r>
+        <w:rPr>
+          <w:noProof/>
+          <w:lang w:val="es-ES"/>
+        </w:rPr>
+        <w:t>Flyway migrate</w:t>
+      </w:r>
+    </w:p>
+    <w:p>
+      <w:pPr>
+        <w:rPr>
+          <w:noProof/>
+          <w:lang w:val="es-ES"/>
+        </w:rPr>
+      </w:pPr>
+      <w:r>
+        <w:rPr>
+          <w:noProof/>
+        </w:rPr>
+        <w:drawing>
+          <wp:inline distT="0" distB="0" distL="0" distR="0" wp14:anchorId="2610724F" wp14:editId="334EEBBE">
+            <wp:extent cx="3641271" cy="1162017"/>
+            <wp:effectExtent l="0" t="0" r="0" b="635"/>
+            <wp:docPr id="17" name="Picture 17"/>
+            <wp:cNvGraphicFramePr>
+              <a:graphicFrameLocks xmlns:a="http://schemas.openxmlformats.org/drawingml/2006/main" noChangeAspect="1"/>
+            </wp:cNvGraphicFramePr>
+            <a:graphic xmlns:a="http://schemas.openxmlformats.org/drawingml/2006/main">
+              <a:graphicData uri="http://schemas.openxmlformats.org/drawingml/2006/picture">
+                <pic:pic xmlns:pic="http://schemas.openxmlformats.org/drawingml/2006/picture">
+                  <pic:nvPicPr>
+                    <pic:cNvPr id="1" name=""/>
+                    <pic:cNvPicPr/>
+                  </pic:nvPicPr>
+                  <pic:blipFill>
+                    <a:blip r:embed="rId18"/>
+                    <a:stretch>
+                      <a:fillRect/>
+                    </a:stretch>
+                  </pic:blipFill>
+                  <pic:spPr>
+                    <a:xfrm>
+                      <a:off x="0" y="0"/>
+                      <a:ext cx="3660929" cy="1168290"/>
+                    </a:xfrm>
+                    <a:prstGeom prst="rect">
+                      <a:avLst/>
+                    </a:prstGeom>
+                  </pic:spPr>
+                </pic:pic>
+              </a:graphicData>
+            </a:graphic>
+          </wp:inline>
+        </w:drawing>
+      </w:r>
+    </w:p>
+    <w:p>
+      <w:pPr>
+        <w:rPr>
+          <w:noProof/>
+          <w:lang w:val="es-ES"/>
+        </w:rPr>
+      </w:pPr>
+    </w:p>
+    <w:p>
+      <w:pPr>
+        <w:rPr>
+          <w:noProof/>
+          <w:lang w:val="es-ES"/>
+        </w:rPr>
+      </w:pPr>
+    </w:p>
+    <w:p>
+      <w:pPr>
+        <w:rPr>
+          <w:rFonts w:ascii="Consolas" w:hAnsi="Consolas"/>
+          <w:color w:val="C7254E"/>
+          <w:sz w:val="19"/>
+          <w:szCs w:val="19"/>
+          <w:shd w:val="clear" w:color="auto" w:fill="F9F2F4"/>
+          <w:lang w:val="es-ES"/>
+        </w:rPr>
+      </w:pPr>
+      <w:r>
+        <w:rPr>
+          <w:noProof/>
+          <w:lang w:val="es-ES"/>
+        </w:rPr>
+        <w:lastRenderedPageBreak/>
+        <w:t xml:space="preserve">Y ahora una segunda migración con un segundo archivo </w:t>
+      </w:r>
+      <w:r>
+        <w:rPr>
+          <w:rFonts w:ascii="Consolas" w:hAnsi="Consolas"/>
+          <w:color w:val="C7254E"/>
+          <w:sz w:val="19"/>
+          <w:szCs w:val="19"/>
+          <w:shd w:val="clear" w:color="auto" w:fill="F9F2F4"/>
+          <w:lang w:val="es-ES"/>
+        </w:rPr>
+        <w:t>V2__Add_people.sql</w:t>
+      </w:r>
+      <w:r>
+        <w:rPr>
+          <w:rFonts w:ascii="Consolas" w:hAnsi="Consolas"/>
+          <w:color w:val="C7254E"/>
+          <w:sz w:val="19"/>
+          <w:szCs w:val="19"/>
+          <w:shd w:val="clear" w:color="auto" w:fill="F9F2F4"/>
+          <w:lang w:val="es-ES"/>
+        </w:rPr>
+        <w:t>:</w:t>
+      </w:r>
+    </w:p>
+    <w:p>
+      <w:pPr>
+        <w:pStyle w:val="HTMLPreformatted"/>
+        <w:pBdr>
+          <w:top w:val="single" w:sz="6" w:space="7" w:color="888888"/>
+          <w:left w:val="single" w:sz="6" w:space="7" w:color="888888"/>
+          <w:bottom w:val="single" w:sz="6" w:space="7" w:color="888888"/>
+          <w:right w:val="single" w:sz="6" w:space="7" w:color="888888"/>
+        </w:pBdr>
+        <w:shd w:val="clear" w:color="auto" w:fill="F5F5F5"/>
+        <w:wordWrap w:val="0"/>
+        <w:spacing w:after="150"/>
+        <w:rPr>
+          <w:rStyle w:val="pln"/>
+          <w:rFonts w:ascii="Consolas" w:hAnsi="Consolas"/>
+          <w:color w:val="000000"/>
+        </w:rPr>
+      </w:pPr>
+      <w:r>
+        <w:rPr>
+          <w:rStyle w:val="pln"/>
+          <w:rFonts w:ascii="Consolas" w:hAnsi="Consolas"/>
+          <w:color w:val="000000"/>
+        </w:rPr>
+        <w:t xml:space="preserve">insert </w:t>
+      </w:r>
+      <w:r>
+        <w:rPr>
+          <w:rStyle w:val="kwd"/>
+          <w:rFonts w:ascii="Consolas" w:hAnsi="Consolas"/>
+          <w:color w:val="000088"/>
+        </w:rPr>
+        <w:t>into</w:t>
+      </w:r>
+      <w:r>
+        <w:rPr>
+          <w:rStyle w:val="pln"/>
+          <w:rFonts w:ascii="Consolas" w:hAnsi="Consolas"/>
+          <w:color w:val="000000"/>
+        </w:rPr>
+        <w:t xml:space="preserve"> PERSON </w:t>
+      </w:r>
+      <w:r>
+        <w:rPr>
+          <w:rStyle w:val="pun"/>
+          <w:rFonts w:ascii="Consolas" w:hAnsi="Consolas"/>
+          <w:color w:val="666600"/>
+        </w:rPr>
+        <w:t>(</w:t>
+      </w:r>
+      <w:r>
+        <w:rPr>
+          <w:rStyle w:val="pln"/>
+          <w:rFonts w:ascii="Consolas" w:hAnsi="Consolas"/>
+          <w:color w:val="000000"/>
+        </w:rPr>
+        <w:t>ID</w:t>
+      </w:r>
+      <w:r>
+        <w:rPr>
+          <w:rStyle w:val="pun"/>
+          <w:rFonts w:ascii="Consolas" w:hAnsi="Consolas"/>
+          <w:color w:val="666600"/>
+        </w:rPr>
+        <w:t>,</w:t>
+      </w:r>
+      <w:r>
+        <w:rPr>
+          <w:rStyle w:val="pln"/>
+          <w:rFonts w:ascii="Consolas" w:hAnsi="Consolas"/>
+          <w:color w:val="000000"/>
+        </w:rPr>
+        <w:t xml:space="preserve"> NAME</w:t>
+      </w:r>
+      <w:r>
+        <w:rPr>
+          <w:rStyle w:val="pun"/>
+          <w:rFonts w:ascii="Consolas" w:hAnsi="Consolas"/>
+          <w:color w:val="666600"/>
+        </w:rPr>
+        <w:t>)</w:t>
+      </w:r>
+      <w:r>
+        <w:rPr>
+          <w:rStyle w:val="pln"/>
+          <w:rFonts w:ascii="Consolas" w:hAnsi="Consolas"/>
+          <w:color w:val="000000"/>
+        </w:rPr>
+        <w:t xml:space="preserve"> values </w:t>
+      </w:r>
+      <w:r>
+        <w:rPr>
+          <w:rStyle w:val="pun"/>
+          <w:rFonts w:ascii="Consolas" w:hAnsi="Consolas"/>
+          <w:color w:val="666600"/>
+        </w:rPr>
+        <w:t>(</w:t>
+      </w:r>
+      <w:r>
+        <w:rPr>
+          <w:rStyle w:val="lit"/>
+          <w:rFonts w:ascii="Consolas" w:hAnsi="Consolas"/>
+          <w:color w:val="006666"/>
+        </w:rPr>
+        <w:t>1</w:t>
+      </w:r>
+      <w:r>
+        <w:rPr>
+          <w:rStyle w:val="pun"/>
+          <w:rFonts w:ascii="Consolas" w:hAnsi="Consolas"/>
+          <w:color w:val="666600"/>
+        </w:rPr>
+        <w:t>,</w:t>
+      </w:r>
+      <w:r>
+        <w:rPr>
+          <w:rStyle w:val="pln"/>
+          <w:rFonts w:ascii="Consolas" w:hAnsi="Consolas"/>
+          <w:color w:val="000000"/>
+        </w:rPr>
+        <w:t xml:space="preserve"> </w:t>
+      </w:r>
+      <w:r>
+        <w:rPr>
+          <w:rStyle w:val="str"/>
+          <w:rFonts w:ascii="Consolas" w:hAnsi="Consolas"/>
+          <w:color w:val="008800"/>
+        </w:rPr>
+        <w:t>'Axel'</w:t>
+      </w:r>
+      <w:r>
+        <w:rPr>
+          <w:rStyle w:val="pun"/>
+          <w:rFonts w:ascii="Consolas" w:hAnsi="Consolas"/>
+          <w:color w:val="666600"/>
+        </w:rPr>
+        <w:t>);</w:t>
+      </w:r>
+    </w:p>
+    <w:p>
+      <w:pPr>
+        <w:pStyle w:val="HTMLPreformatted"/>
+        <w:pBdr>
+          <w:top w:val="single" w:sz="6" w:space="7" w:color="888888"/>
+          <w:left w:val="single" w:sz="6" w:space="7" w:color="888888"/>
+          <w:bottom w:val="single" w:sz="6" w:space="7" w:color="888888"/>
+          <w:right w:val="single" w:sz="6" w:space="7" w:color="888888"/>
+        </w:pBdr>
+        <w:shd w:val="clear" w:color="auto" w:fill="F5F5F5"/>
+        <w:wordWrap w:val="0"/>
+        <w:spacing w:after="150"/>
+        <w:rPr>
+          <w:rStyle w:val="pln"/>
+          <w:rFonts w:ascii="Consolas" w:hAnsi="Consolas"/>
+          <w:color w:val="000000"/>
+        </w:rPr>
+      </w:pPr>
+      <w:r>
+        <w:rPr>
+          <w:rStyle w:val="pln"/>
+          <w:rFonts w:ascii="Consolas" w:hAnsi="Consolas"/>
+          <w:color w:val="000000"/>
+        </w:rPr>
+        <w:t xml:space="preserve">insert </w:t>
+      </w:r>
+      <w:r>
+        <w:rPr>
+          <w:rStyle w:val="kwd"/>
+          <w:rFonts w:ascii="Consolas" w:hAnsi="Consolas"/>
+          <w:color w:val="000088"/>
+        </w:rPr>
+        <w:t>into</w:t>
+      </w:r>
+      <w:r>
+        <w:rPr>
+          <w:rStyle w:val="pln"/>
+          <w:rFonts w:ascii="Consolas" w:hAnsi="Consolas"/>
+          <w:color w:val="000000"/>
+        </w:rPr>
+        <w:t xml:space="preserve"> PERSON </w:t>
+      </w:r>
+      <w:r>
+        <w:rPr>
+          <w:rStyle w:val="pun"/>
+          <w:rFonts w:ascii="Consolas" w:hAnsi="Consolas"/>
+          <w:color w:val="666600"/>
+        </w:rPr>
+        <w:t>(</w:t>
+      </w:r>
+      <w:r>
+        <w:rPr>
+          <w:rStyle w:val="pln"/>
+          <w:rFonts w:ascii="Consolas" w:hAnsi="Consolas"/>
+          <w:color w:val="000000"/>
+        </w:rPr>
+        <w:t>ID</w:t>
+      </w:r>
+      <w:r>
+        <w:rPr>
+          <w:rStyle w:val="pun"/>
+          <w:rFonts w:ascii="Consolas" w:hAnsi="Consolas"/>
+          <w:color w:val="666600"/>
+        </w:rPr>
+        <w:t>,</w:t>
+      </w:r>
+      <w:r>
+        <w:rPr>
+          <w:rStyle w:val="pln"/>
+          <w:rFonts w:ascii="Consolas" w:hAnsi="Consolas"/>
+          <w:color w:val="000000"/>
+        </w:rPr>
+        <w:t xml:space="preserve"> NAME</w:t>
+      </w:r>
+      <w:r>
+        <w:rPr>
+          <w:rStyle w:val="pun"/>
+          <w:rFonts w:ascii="Consolas" w:hAnsi="Consolas"/>
+          <w:color w:val="666600"/>
+        </w:rPr>
+        <w:t>)</w:t>
+      </w:r>
+      <w:r>
+        <w:rPr>
+          <w:rStyle w:val="pln"/>
+          <w:rFonts w:ascii="Consolas" w:hAnsi="Consolas"/>
+          <w:color w:val="000000"/>
+        </w:rPr>
+        <w:t xml:space="preserve"> values </w:t>
+      </w:r>
+      <w:r>
+        <w:rPr>
+          <w:rStyle w:val="pun"/>
+          <w:rFonts w:ascii="Consolas" w:hAnsi="Consolas"/>
+          <w:color w:val="666600"/>
+        </w:rPr>
+        <w:t>(</w:t>
+      </w:r>
+      <w:r>
+        <w:rPr>
+          <w:rStyle w:val="lit"/>
+          <w:rFonts w:ascii="Consolas" w:hAnsi="Consolas"/>
+          <w:color w:val="006666"/>
+        </w:rPr>
+        <w:t>2</w:t>
+      </w:r>
+      <w:r>
+        <w:rPr>
+          <w:rStyle w:val="pun"/>
+          <w:rFonts w:ascii="Consolas" w:hAnsi="Consolas"/>
+          <w:color w:val="666600"/>
+        </w:rPr>
+        <w:t>,</w:t>
+      </w:r>
+      <w:r>
+        <w:rPr>
+          <w:rStyle w:val="pln"/>
+          <w:rFonts w:ascii="Consolas" w:hAnsi="Consolas"/>
+          <w:color w:val="000000"/>
+        </w:rPr>
+        <w:t xml:space="preserve"> </w:t>
+      </w:r>
+      <w:r>
+        <w:rPr>
+          <w:rStyle w:val="str"/>
+          <w:rFonts w:ascii="Consolas" w:hAnsi="Consolas"/>
+          <w:color w:val="008800"/>
+        </w:rPr>
+        <w:t>'Mr. Foo'</w:t>
+      </w:r>
+      <w:r>
+        <w:rPr>
+          <w:rStyle w:val="pun"/>
+          <w:rFonts w:ascii="Consolas" w:hAnsi="Consolas"/>
+          <w:color w:val="666600"/>
+        </w:rPr>
+        <w:t>);</w:t>
+      </w:r>
+    </w:p>
+    <w:p>
+      <w:pPr>
+        <w:pStyle w:val="HTMLPreformatted"/>
+        <w:pBdr>
+          <w:top w:val="single" w:sz="6" w:space="7" w:color="888888"/>
+          <w:left w:val="single" w:sz="6" w:space="7" w:color="888888"/>
+          <w:bottom w:val="single" w:sz="6" w:space="7" w:color="888888"/>
+          <w:right w:val="single" w:sz="6" w:space="7" w:color="888888"/>
+        </w:pBdr>
+        <w:shd w:val="clear" w:color="auto" w:fill="F5F5F5"/>
+        <w:wordWrap w:val="0"/>
+        <w:spacing w:after="150"/>
+        <w:rPr>
+          <w:rFonts w:ascii="Consolas" w:hAnsi="Consolas"/>
+          <w:color w:val="333333"/>
+        </w:rPr>
+      </w:pPr>
+      <w:r>
+        <w:rPr>
+          <w:rStyle w:val="pln"/>
+          <w:rFonts w:ascii="Consolas" w:hAnsi="Consolas"/>
+          <w:color w:val="000000"/>
+        </w:rPr>
+        <w:t xml:space="preserve">insert </w:t>
+      </w:r>
+      <w:r>
+        <w:rPr>
+          <w:rStyle w:val="kwd"/>
+          <w:rFonts w:ascii="Consolas" w:hAnsi="Consolas"/>
+          <w:color w:val="000088"/>
+        </w:rPr>
+        <w:t>into</w:t>
+      </w:r>
+      <w:r>
+        <w:rPr>
+          <w:rStyle w:val="pln"/>
+          <w:rFonts w:ascii="Consolas" w:hAnsi="Consolas"/>
+          <w:color w:val="000000"/>
+        </w:rPr>
+        <w:t xml:space="preserve"> PERSON </w:t>
+      </w:r>
+      <w:r>
+        <w:rPr>
+          <w:rStyle w:val="pun"/>
+          <w:rFonts w:ascii="Consolas" w:hAnsi="Consolas"/>
+          <w:color w:val="666600"/>
+        </w:rPr>
+        <w:t>(</w:t>
+      </w:r>
+      <w:r>
+        <w:rPr>
+          <w:rStyle w:val="pln"/>
+          <w:rFonts w:ascii="Consolas" w:hAnsi="Consolas"/>
+          <w:color w:val="000000"/>
+        </w:rPr>
+        <w:t>ID</w:t>
+      </w:r>
+      <w:r>
+        <w:rPr>
+          <w:rStyle w:val="pun"/>
+          <w:rFonts w:ascii="Consolas" w:hAnsi="Consolas"/>
+          <w:color w:val="666600"/>
+        </w:rPr>
+        <w:t>,</w:t>
+      </w:r>
+      <w:r>
+        <w:rPr>
+          <w:rStyle w:val="pln"/>
+          <w:rFonts w:ascii="Consolas" w:hAnsi="Consolas"/>
+          <w:color w:val="000000"/>
+        </w:rPr>
+        <w:t xml:space="preserve"> NAME</w:t>
+      </w:r>
+      <w:r>
+        <w:rPr>
+          <w:rStyle w:val="pun"/>
+          <w:rFonts w:ascii="Consolas" w:hAnsi="Consolas"/>
+          <w:color w:val="666600"/>
+        </w:rPr>
+        <w:t>)</w:t>
+      </w:r>
+      <w:r>
+        <w:rPr>
+          <w:rStyle w:val="pln"/>
+          <w:rFonts w:ascii="Consolas" w:hAnsi="Consolas"/>
+          <w:color w:val="000000"/>
+        </w:rPr>
+        <w:t xml:space="preserve"> values </w:t>
+      </w:r>
+      <w:r>
+        <w:rPr>
+          <w:rStyle w:val="pun"/>
+          <w:rFonts w:ascii="Consolas" w:hAnsi="Consolas"/>
+          <w:color w:val="666600"/>
+        </w:rPr>
+        <w:t>(</w:t>
+      </w:r>
+      <w:r>
+        <w:rPr>
+          <w:rStyle w:val="lit"/>
+          <w:rFonts w:ascii="Consolas" w:hAnsi="Consolas"/>
+          <w:color w:val="006666"/>
+        </w:rPr>
+        <w:t>3</w:t>
+      </w:r>
+      <w:r>
+        <w:rPr>
+          <w:rStyle w:val="pun"/>
+          <w:rFonts w:ascii="Consolas" w:hAnsi="Consolas"/>
+          <w:color w:val="666600"/>
+        </w:rPr>
+        <w:t>,</w:t>
+      </w:r>
+      <w:r>
+        <w:rPr>
+          <w:rStyle w:val="pln"/>
+          <w:rFonts w:ascii="Consolas" w:hAnsi="Consolas"/>
+          <w:color w:val="000000"/>
+        </w:rPr>
+        <w:t xml:space="preserve"> </w:t>
+      </w:r>
+      <w:r>
+        <w:rPr>
+          <w:rStyle w:val="str"/>
+          <w:rFonts w:ascii="Consolas" w:hAnsi="Consolas"/>
+          <w:color w:val="008800"/>
+        </w:rPr>
+        <w:t>'Ms. Bar'</w:t>
+      </w:r>
+      <w:r>
+        <w:rPr>
+          <w:rStyle w:val="pun"/>
+          <w:rFonts w:ascii="Consolas" w:hAnsi="Consolas"/>
+          <w:color w:val="666600"/>
+        </w:rPr>
+        <w:t>);</w:t>
+      </w:r>
+    </w:p>
+    <w:p>
+      <w:pPr>
+        <w:rPr>
+          <w:noProof/>
+        </w:rPr>
+      </w:pPr>
+      <w:r>
+        <w:rPr>
+          <w:noProof/>
+        </w:rPr>
+        <w:drawing>
+          <wp:inline distT="0" distB="0" distL="0" distR="0" wp14:anchorId="16EB9774" wp14:editId="4F39E958">
+            <wp:extent cx="2520043" cy="1100236"/>
+            <wp:effectExtent l="0" t="0" r="0" b="5080"/>
+            <wp:docPr id="18" name="Picture 18"/>
+            <wp:cNvGraphicFramePr>
+              <a:graphicFrameLocks xmlns:a="http://schemas.openxmlformats.org/drawingml/2006/main" noChangeAspect="1"/>
+            </wp:cNvGraphicFramePr>
+            <a:graphic xmlns:a="http://schemas.openxmlformats.org/drawingml/2006/main">
+              <a:graphicData uri="http://schemas.openxmlformats.org/drawingml/2006/picture">
+                <pic:pic xmlns:pic="http://schemas.openxmlformats.org/drawingml/2006/picture">
+                  <pic:nvPicPr>
+                    <pic:cNvPr id="1" name=""/>
+                    <pic:cNvPicPr/>
+                  </pic:nvPicPr>
+                  <pic:blipFill>
+                    <a:blip r:embed="rId19"/>
+                    <a:stretch>
+                      <a:fillRect/>
+                    </a:stretch>
+                  </pic:blipFill>
+                  <pic:spPr>
+                    <a:xfrm>
+                      <a:off x="0" y="0"/>
+                      <a:ext cx="2539235" cy="1108615"/>
+                    </a:xfrm>
+                    <a:prstGeom prst="rect">
+                      <a:avLst/>
+                    </a:prstGeom>
+                  </pic:spPr>
+                </pic:pic>
+              </a:graphicData>
+            </a:graphic>
+          </wp:inline>
+        </w:drawing>
+      </w:r>
+    </w:p>
+    <w:p>
+      <w:pPr>
+        <w:rPr>
+          <w:noProof/>
+          <w:lang w:val="es-ES"/>
+        </w:rPr>
+      </w:pPr>
+      <w:r>
+        <w:rPr>
+          <w:noProof/>
+          <w:lang w:val="es-ES"/>
+        </w:rPr>
+        <w:t>Y volvemos a hacer el comando flyway migrate:</w:t>
+      </w:r>
+    </w:p>
+    <w:p>
+      <w:pPr>
+        <w:rPr>
+          <w:noProof/>
+          <w:lang w:val="es-ES"/>
+        </w:rPr>
+      </w:pPr>
+      <w:r>
+        <w:rPr>
+          <w:noProof/>
+        </w:rPr>
+        <w:drawing>
+          <wp:inline distT="0" distB="0" distL="0" distR="0" wp14:anchorId="7C506BAF" wp14:editId="17714050">
+            <wp:extent cx="3608614" cy="1044416"/>
+            <wp:effectExtent l="0" t="0" r="0" b="3810"/>
+            <wp:docPr id="19" name="Picture 19"/>
+            <wp:cNvGraphicFramePr>
+              <a:graphicFrameLocks xmlns:a="http://schemas.openxmlformats.org/drawingml/2006/main" noChangeAspect="1"/>
+            </wp:cNvGraphicFramePr>
+            <a:graphic xmlns:a="http://schemas.openxmlformats.org/drawingml/2006/main">
+              <a:graphicData uri="http://schemas.openxmlformats.org/drawingml/2006/picture">
+                <pic:pic xmlns:pic="http://schemas.openxmlformats.org/drawingml/2006/picture">
+                  <pic:nvPicPr>
+                    <pic:cNvPr id="1" name=""/>
+                    <pic:cNvPicPr/>
+                  </pic:nvPicPr>
+                  <pic:blipFill>
+                    <a:blip r:embed="rId20"/>
+                    <a:stretch>
+                      <a:fillRect/>
+                    </a:stretch>
+                  </pic:blipFill>
+                  <pic:spPr>
+                    <a:xfrm>
+                      <a:off x="0" y="0"/>
+                      <a:ext cx="3669985" cy="1062178"/>
+                    </a:xfrm>
+                    <a:prstGeom prst="rect">
+                      <a:avLst/>
+                    </a:prstGeom>
+                  </pic:spPr>
+                </pic:pic>
+              </a:graphicData>
+            </a:graphic>
+          </wp:inline>
+        </w:drawing>
+      </w:r>
+    </w:p>
+    <w:p>
+      <w:pPr>
+        <w:rPr>
+          <w:noProof/>
+          <w:lang w:val="es-ES"/>
+        </w:rPr>
+      </w:pPr>
+    </w:p>
+    <w:p>
+      <w:pPr>
+        <w:rPr>
+          <w:noProof/>
+          <w:lang w:val="es-ES"/>
+        </w:rPr>
+      </w:pPr>
+      <w:r>
+        <w:rPr>
+          <w:noProof/>
+          <w:lang w:val="es-ES"/>
+        </w:rPr>
+        <w:t>Ahora si realizamos el comando flyway info, nos salen los 2 versionados:</w:t>
+      </w:r>
+    </w:p>
+    <w:p>
+      <w:pPr>
+        <w:rPr>
+          <w:noProof/>
+          <w:lang w:val="es-ES"/>
+        </w:rPr>
+      </w:pPr>
+      <w:r>
+        <w:rPr>
+          <w:noProof/>
+        </w:rPr>
+        <w:drawing>
+          <wp:inline distT="0" distB="0" distL="0" distR="0" wp14:anchorId="20978264" wp14:editId="4D90BB0A">
+            <wp:extent cx="3924300" cy="1558819"/>
+            <wp:effectExtent l="0" t="0" r="0" b="3810"/>
+            <wp:docPr id="20" name="Picture 20"/>
+            <wp:cNvGraphicFramePr>
+              <a:graphicFrameLocks xmlns:a="http://schemas.openxmlformats.org/drawingml/2006/main" noChangeAspect="1"/>
+            </wp:cNvGraphicFramePr>
+            <a:graphic xmlns:a="http://schemas.openxmlformats.org/drawingml/2006/main">
+              <a:graphicData uri="http://schemas.openxmlformats.org/drawingml/2006/picture">
+                <pic:pic xmlns:pic="http://schemas.openxmlformats.org/drawingml/2006/picture">
+                  <pic:nvPicPr>
+                    <pic:cNvPr id="1" name=""/>
+                    <pic:cNvPicPr/>
+                  </pic:nvPicPr>
+                  <pic:blipFill>
+                    <a:blip r:embed="rId21"/>
+                    <a:stretch>
+                      <a:fillRect/>
+                    </a:stretch>
+                  </pic:blipFill>
+                  <pic:spPr>
+                    <a:xfrm>
+                      <a:off x="0" y="0"/>
+                      <a:ext cx="3946353" cy="1567579"/>
+                    </a:xfrm>
+                    <a:prstGeom prst="rect">
+                      <a:avLst/>
+                    </a:prstGeom>
+                  </pic:spPr>
+                </pic:pic>
+              </a:graphicData>
+            </a:graphic>
+          </wp:inline>
+        </w:drawing>
+      </w:r>
+    </w:p>
+    <w:p>
+      <w:pPr>
+        <w:rPr>
+          <w:noProof/>
+          <w:lang w:val="es-ES"/>
+        </w:rPr>
+      </w:pPr>
+    </w:p>
+    <w:p>
+      <w:pPr>
+        <w:rPr>
+          <w:noProof/>
+          <w:lang w:val="es-ES"/>
+        </w:rPr>
+      </w:pPr>
+    </w:p>
+    <w:p>
+      <w:pPr>
+        <w:rPr>
+          <w:noProof/>
+          <w:lang w:val="es-ES"/>
+        </w:rPr>
+      </w:pPr>
+    </w:p>
+    <w:p>
+      <w:pPr>
+        <w:rPr>
+          <w:noProof/>
+          <w:lang w:val="es-ES"/>
+        </w:rPr>
+      </w:pPr>
+    </w:p>
+    <w:p>
+      <w:pPr>
+        <w:rPr>
+          <w:noProof/>
+          <w:lang w:val="es-ES"/>
+        </w:rPr>
+      </w:pPr>
+    </w:p>
+    <w:p>
+      <w:pPr>
+        <w:rPr>
+          <w:noProof/>
+          <w:lang w:val="es-ES"/>
+        </w:rPr>
+      </w:pPr>
+    </w:p>
+    <w:p>
+      <w:pPr>
+        <w:rPr>
+          <w:noProof/>
+          <w:lang w:val="es-ES"/>
+        </w:rPr>
+      </w:pPr>
+    </w:p>
+    <w:p>
+      <w:pPr>
+        <w:rPr>
+          <w:noProof/>
+          <w:lang w:val="es-ES"/>
+        </w:rPr>
+      </w:pPr>
+      <w:r>
+        <w:rPr>
+          <w:noProof/>
+          <w:lang w:val="es-ES"/>
+        </w:rPr>
+        <w:lastRenderedPageBreak/>
+        <w:t>Esto creará este fichero en la carpeta flyway:</w:t>
+      </w:r>
+    </w:p>
+    <w:p>
+      <w:pPr>
+        <w:rPr>
+          <w:noProof/>
+          <w:lang w:val="es-ES"/>
+        </w:rPr>
+      </w:pPr>
+      <w:r>
+        <w:rPr>
+          <w:noProof/>
+        </w:rPr>
+        <w:drawing>
+          <wp:inline distT="0" distB="0" distL="0" distR="0" wp14:anchorId="1E28B69B" wp14:editId="64777A86">
+            <wp:extent cx="3804740" cy="2373085"/>
+            <wp:effectExtent l="0" t="0" r="5715" b="8255"/>
+            <wp:docPr id="21" name="Picture 21"/>
+            <wp:cNvGraphicFramePr>
+              <a:graphicFrameLocks xmlns:a="http://schemas.openxmlformats.org/drawingml/2006/main" noChangeAspect="1"/>
+            </wp:cNvGraphicFramePr>
+            <a:graphic xmlns:a="http://schemas.openxmlformats.org/drawingml/2006/main">
+              <a:graphicData uri="http://schemas.openxmlformats.org/drawingml/2006/picture">
+                <pic:pic xmlns:pic="http://schemas.openxmlformats.org/drawingml/2006/picture">
+                  <pic:nvPicPr>
+                    <pic:cNvPr id="1" name=""/>
+                    <pic:cNvPicPr/>
+                  </pic:nvPicPr>
+                  <pic:blipFill>
+                    <a:blip r:embed="rId22"/>
+                    <a:stretch>
+                      <a:fillRect/>
+                    </a:stretch>
+                  </pic:blipFill>
+                  <pic:spPr>
+                    <a:xfrm>
+                      <a:off x="0" y="0"/>
+                      <a:ext cx="3825449" cy="2386002"/>
+                    </a:xfrm>
+                    <a:prstGeom prst="rect">
+                      <a:avLst/>
+                    </a:prstGeom>
+                  </pic:spPr>
+                </pic:pic>
+              </a:graphicData>
+            </a:graphic>
+          </wp:inline>
+        </w:drawing>
+      </w:r>
+    </w:p>
+    <w:p>
+      <w:pPr>
+        <w:rPr>
+          <w:noProof/>
+          <w:lang w:val="es-ES"/>
+        </w:rPr>
+      </w:pPr>
+      <w:r>
+        <w:rPr>
+          <w:noProof/>
+          <w:lang w:val="es-ES"/>
+        </w:rPr>
+        <w:t>Pero ahora no se cual es el siguiente paso!</w:t>
       </w:r>
       <w:bookmarkStart w:id="0" w:name="_GoBack"/>
       <w:bookmarkEnd w:id="0"/>
@@ -1423,6 +2795,122 @@
       <w:u w:val="single"/>
     </w:rPr>
   </w:style>
+  <w:style w:type="paragraph" w:styleId="HTMLPreformatted">
+    <w:name w:val="HTML Preformatted"/>
+    <w:basedOn w:val="Normal"/>
+    <w:link w:val="HTMLPreformattedChar"/>
+    <w:uiPriority w:val="99"/>
+    <w:semiHidden/>
+    <w:unhideWhenUsed/>
+    <w:rsid w:val="00F74480"/>
+    <w:pPr>
+      <w:tabs>
+        <w:tab w:val="left" w:pos="916"/>
+        <w:tab w:val="left" w:pos="1832"/>
+        <w:tab w:val="left" w:pos="2748"/>
+        <w:tab w:val="left" w:pos="3664"/>
+        <w:tab w:val="left" w:pos="4580"/>
+        <w:tab w:val="left" w:pos="5496"/>
+        <w:tab w:val="left" w:pos="6412"/>
+        <w:tab w:val="left" w:pos="7328"/>
+        <w:tab w:val="left" w:pos="8244"/>
+        <w:tab w:val="left" w:pos="9160"/>
+        <w:tab w:val="left" w:pos="10076"/>
+        <w:tab w:val="left" w:pos="10992"/>
+        <w:tab w:val="left" w:pos="11908"/>
+        <w:tab w:val="left" w:pos="12824"/>
+        <w:tab w:val="left" w:pos="13740"/>
+        <w:tab w:val="left" w:pos="14656"/>
+      </w:tabs>
+      <w:spacing w:after="0" w:line="240" w:lineRule="auto"/>
+    </w:pPr>
+    <w:rPr>
+      <w:rFonts w:ascii="Courier New" w:eastAsia="Times New Roman" w:hAnsi="Courier New" w:cs="Courier New"/>
+      <w:sz w:val="20"/>
+      <w:szCs w:val="20"/>
+    </w:rPr>
+  </w:style>
+  <w:style w:type="character" w:customStyle="1" w:styleId="HTMLPreformattedChar">
+    <w:name w:val="HTML Preformatted Char"/>
+    <w:basedOn w:val="DefaultParagraphFont"/>
+    <w:link w:val="HTMLPreformatted"/>
+    <w:uiPriority w:val="99"/>
+    <w:semiHidden/>
+    <w:rsid w:val="00F74480"/>
+    <w:rPr>
+      <w:rFonts w:ascii="Courier New" w:eastAsia="Times New Roman" w:hAnsi="Courier New" w:cs="Courier New"/>
+      <w:sz w:val="20"/>
+      <w:szCs w:val="20"/>
+    </w:rPr>
+  </w:style>
+  <w:style w:type="character" w:styleId="HTMLCode">
+    <w:name w:val="HTML Code"/>
+    <w:basedOn w:val="DefaultParagraphFont"/>
+    <w:uiPriority w:val="99"/>
+    <w:semiHidden/>
+    <w:unhideWhenUsed/>
+    <w:rsid w:val="00F74480"/>
+    <w:rPr>
+      <w:rFonts w:ascii="Courier New" w:eastAsia="Times New Roman" w:hAnsi="Courier New" w:cs="Courier New"/>
+      <w:sz w:val="20"/>
+      <w:szCs w:val="20"/>
+    </w:rPr>
+  </w:style>
+  <w:style w:type="character" w:customStyle="1" w:styleId="py">
+    <w:name w:val="py"/>
+    <w:basedOn w:val="DefaultParagraphFont"/>
+    <w:rsid w:val="00F74480"/>
+  </w:style>
+  <w:style w:type="character" w:customStyle="1" w:styleId="p">
+    <w:name w:val="p"/>
+    <w:basedOn w:val="DefaultParagraphFont"/>
+    <w:rsid w:val="00F74480"/>
+  </w:style>
+  <w:style w:type="character" w:customStyle="1" w:styleId="s">
+    <w:name w:val="s"/>
+    <w:basedOn w:val="DefaultParagraphFont"/>
+    <w:rsid w:val="00F74480"/>
+  </w:style>
+  <w:style w:type="character" w:customStyle="1" w:styleId="k">
+    <w:name w:val="k"/>
+    <w:basedOn w:val="DefaultParagraphFont"/>
+    <w:rsid w:val="00C3231E"/>
+  </w:style>
+  <w:style w:type="character" w:customStyle="1" w:styleId="n">
+    <w:name w:val="n"/>
+    <w:basedOn w:val="DefaultParagraphFont"/>
+    <w:rsid w:val="00C3231E"/>
+  </w:style>
+  <w:style w:type="character" w:customStyle="1" w:styleId="mi">
+    <w:name w:val="mi"/>
+    <w:basedOn w:val="DefaultParagraphFont"/>
+    <w:rsid w:val="00C3231E"/>
+  </w:style>
+  <w:style w:type="character" w:customStyle="1" w:styleId="pln">
+    <w:name w:val="pln"/>
+    <w:basedOn w:val="DefaultParagraphFont"/>
+    <w:rsid w:val="00B57C4F"/>
+  </w:style>
+  <w:style w:type="character" w:customStyle="1" w:styleId="kwd">
+    <w:name w:val="kwd"/>
+    <w:basedOn w:val="DefaultParagraphFont"/>
+    <w:rsid w:val="00B57C4F"/>
+  </w:style>
+  <w:style w:type="character" w:customStyle="1" w:styleId="pun">
+    <w:name w:val="pun"/>
+    <w:basedOn w:val="DefaultParagraphFont"/>
+    <w:rsid w:val="00B57C4F"/>
+  </w:style>
+  <w:style w:type="character" w:customStyle="1" w:styleId="lit">
+    <w:name w:val="lit"/>
+    <w:basedOn w:val="DefaultParagraphFont"/>
+    <w:rsid w:val="00B57C4F"/>
+  </w:style>
+  <w:style w:type="character" w:customStyle="1" w:styleId="str">
+    <w:name w:val="str"/>
+    <w:basedOn w:val="DefaultParagraphFont"/>
+    <w:rsid w:val="00B57C4F"/>
+  </w:style>
 </w:styles>
 </file>
 

</xml_diff>